<commit_message>
rettet små fejl, acceptest15-17
</commit_message>
<xml_diff>
--- a/Accepttest/Accepttest 15-17.docx
+++ b/Accepttest/Accepttest 15-17.docx
@@ -563,13 +563,7 @@
             </w:r>
             <w:r>
               <w:br/>
-              <w:t xml:space="preserve">Systemet </w:t>
-            </w:r>
-            <w:r>
-              <w:t>præsenterer bruger for en oversigt over tilsluttede enheder</w:t>
-            </w:r>
-            <w:r>
-              <w:t>.</w:t>
+              <w:t>Systemet præsenterer bruger for en oversigt over tilsluttede enheder.</w:t>
             </w:r>
           </w:p>
         </w:tc>
@@ -998,24 +992,11 @@
               </w:rPr>
             </w:pPr>
             <w:r>
-              <w:rPr>
-                <w:szCs w:val="20"/>
-              </w:rPr>
-              <w:t>PC software startes op, og bruger går ind i [</w:t>
-            </w:r>
-            <w:proofErr w:type="spellStart"/>
-            <w:r>
-              <w:rPr>
-                <w:szCs w:val="20"/>
-              </w:rPr>
-              <w:t>menu-punkt</w:t>
-            </w:r>
-            <w:proofErr w:type="spellEnd"/>
-            <w:r>
-              <w:rPr>
-                <w:szCs w:val="20"/>
-              </w:rPr>
-              <w:t>?] navngiv enhed.</w:t>
+              <w:t xml:space="preserve">Visuel test: </w:t>
+            </w:r>
+            <w:r>
+              <w:br/>
+              <w:t>Systemet præsenterer bruger for en oversigt over tilsluttede enheder.</w:t>
             </w:r>
           </w:p>
         </w:tc>
@@ -1182,24 +1163,7 @@
               <w:pStyle w:val="Ingenafstand"/>
             </w:pPr>
             <w:r>
-              <w:rPr>
-                <w:szCs w:val="20"/>
-              </w:rPr>
-              <w:t>PC software startes op, og bruger går ind i [</w:t>
-            </w:r>
-            <w:proofErr w:type="spellStart"/>
-            <w:r>
-              <w:rPr>
-                <w:szCs w:val="20"/>
-              </w:rPr>
-              <w:t>menu-punkt</w:t>
-            </w:r>
-            <w:proofErr w:type="spellEnd"/>
-            <w:r>
-              <w:rPr>
-                <w:szCs w:val="20"/>
-              </w:rPr>
-              <w:t>?] navngiv enhed.</w:t>
+              <w:t>PC udskriver status for enheden, med det nye navn.</w:t>
             </w:r>
             <w:bookmarkStart w:id="0" w:name="_GoBack"/>
             <w:bookmarkEnd w:id="0"/>

</xml_diff>

<commit_message>
rettet, klar til review
</commit_message>
<xml_diff>
--- a/Accepttest/Accepttest 15-17.docx
+++ b/Accepttest/Accepttest 15-17.docx
@@ -323,6 +323,10 @@
       </w:tr>
     </w:tbl>
     <w:p/>
+    <w:p>
+      <w:bookmarkStart w:id="0" w:name="_GoBack"/>
+      <w:bookmarkEnd w:id="0"/>
+    </w:p>
     <w:tbl>
       <w:tblPr>
         <w:tblStyle w:val="Tabel-Gitter"/>
@@ -526,23 +530,14 @@
                 <w:sz w:val="20"/>
                 <w:szCs w:val="20"/>
               </w:rPr>
-              <w:t>PC software startes op, og bruger går ind i [</w:t>
-            </w:r>
-            <w:proofErr w:type="spellStart"/>
-            <w:r>
-              <w:rPr>
-                <w:sz w:val="20"/>
-                <w:szCs w:val="20"/>
-              </w:rPr>
-              <w:t>menu-punkt</w:t>
-            </w:r>
-            <w:proofErr w:type="spellEnd"/>
-            <w:r>
-              <w:rPr>
-                <w:sz w:val="20"/>
-                <w:szCs w:val="20"/>
-              </w:rPr>
-              <w:t>?] navngiv enhed.</w:t>
+              <w:t xml:space="preserve">PC software startes op, og bruger går ind i </w:t>
+            </w:r>
+            <w:r>
+              <w:rPr>
+                <w:sz w:val="20"/>
+                <w:szCs w:val="20"/>
+              </w:rPr>
+              <w:t>”Ret enhed”</w:t>
             </w:r>
           </w:p>
         </w:tc>
@@ -625,7 +620,23 @@
                 <w:sz w:val="20"/>
                 <w:szCs w:val="20"/>
               </w:rPr>
-              <w:t>Bruger vælger en enhed, og angiver navnet for enheden, og gemmer ændringerne.</w:t>
+              <w:t>Bruger vælger en enhed,</w:t>
+            </w:r>
+            <w:r>
+              <w:t xml:space="preserve"> b</w:t>
+            </w:r>
+            <w:r>
+              <w:t>rug</w:t>
+            </w:r>
+            <w:r>
+              <w:t xml:space="preserve">er vælger feltet ”navn”, </w:t>
+            </w:r>
+            <w:r>
+              <w:rPr>
+                <w:sz w:val="20"/>
+                <w:szCs w:val="20"/>
+              </w:rPr>
+              <w:t>og angiver navnet for enheden, og gemmer ændringerne.</w:t>
             </w:r>
           </w:p>
         </w:tc>
@@ -756,6 +767,14 @@
       </w:tr>
     </w:tbl>
     <w:p/>
+    <w:p>
+      <w:pPr>
+        <w:spacing w:after="160" w:line="259" w:lineRule="auto"/>
+      </w:pPr>
+      <w:r>
+        <w:br w:type="page"/>
+      </w:r>
+    </w:p>
     <w:tbl>
       <w:tblPr>
         <w:tblStyle w:val="Tabel-Gitter"/>
@@ -780,6 +799,7 @@
               <w:pStyle w:val="Ingenafstand"/>
             </w:pPr>
             <w:r>
+              <w:lastRenderedPageBreak/>
               <w:t>PC</w:t>
             </w:r>
           </w:p>
@@ -959,23 +979,7 @@
                 <w:sz w:val="20"/>
                 <w:szCs w:val="20"/>
               </w:rPr>
-              <w:t>PC software startes op, og bruger går ind i [</w:t>
-            </w:r>
-            <w:proofErr w:type="spellStart"/>
-            <w:r>
-              <w:rPr>
-                <w:sz w:val="20"/>
-                <w:szCs w:val="20"/>
-              </w:rPr>
-              <w:t>menu-punkt</w:t>
-            </w:r>
-            <w:proofErr w:type="spellEnd"/>
-            <w:r>
-              <w:rPr>
-                <w:sz w:val="20"/>
-                <w:szCs w:val="20"/>
-              </w:rPr>
-              <w:t>?] navngiv enhed.</w:t>
+              <w:t>PC software startes op, og bruger går ind i ”Ret enhed”</w:t>
             </w:r>
           </w:p>
         </w:tc>
@@ -1038,7 +1042,6 @@
               <w:rPr>
                 <w:b/>
               </w:rPr>
-              <w:lastRenderedPageBreak/>
               <w:t>2</w:t>
             </w:r>
           </w:p>
@@ -1059,7 +1062,23 @@
                 <w:sz w:val="20"/>
                 <w:szCs w:val="20"/>
               </w:rPr>
-              <w:t>Bruger vælger en enhed, og angiver navnet for enheden, og gemmer ændringerne.</w:t>
+              <w:t>Bruger vælger en enhed,</w:t>
+            </w:r>
+            <w:r>
+              <w:t xml:space="preserve"> b</w:t>
+            </w:r>
+            <w:r>
+              <w:t>rug</w:t>
+            </w:r>
+            <w:r>
+              <w:t xml:space="preserve">er vælger feltet ”navn”, </w:t>
+            </w:r>
+            <w:r>
+              <w:rPr>
+                <w:sz w:val="20"/>
+                <w:szCs w:val="20"/>
+              </w:rPr>
+              <w:t>og angiver navnet for enheden, og gemmer ændringerne.</w:t>
             </w:r>
           </w:p>
         </w:tc>
@@ -1165,8 +1184,6 @@
             <w:r>
               <w:t>PC udskriver status for enheden, med det nye navn.</w:t>
             </w:r>
-            <w:bookmarkStart w:id="0" w:name="_GoBack"/>
-            <w:bookmarkEnd w:id="0"/>
           </w:p>
         </w:tc>
         <w:tc>

</xml_diff>

<commit_message>
Accepttest 15-17.docx rettet klar til review
</commit_message>
<xml_diff>
--- a/Accepttest/Accepttest 15-17.docx
+++ b/Accepttest/Accepttest 15-17.docx
@@ -623,13 +623,7 @@
               <w:t>Bruger vælger en enhed,</w:t>
             </w:r>
             <w:r>
-              <w:t xml:space="preserve"> b</w:t>
-            </w:r>
-            <w:r>
-              <w:t>rug</w:t>
-            </w:r>
-            <w:r>
-              <w:t xml:space="preserve">er vælger feltet ”navn”, </w:t>
+              <w:t xml:space="preserve"> bruger vælger feltet ”navn”, </w:t>
             </w:r>
             <w:r>
               <w:rPr>
@@ -1065,13 +1059,7 @@
               <w:t>Bruger vælger en enhed,</w:t>
             </w:r>
             <w:r>
-              <w:t xml:space="preserve"> b</w:t>
-            </w:r>
-            <w:r>
-              <w:t>rug</w:t>
-            </w:r>
-            <w:r>
-              <w:t xml:space="preserve">er vælger feltet ”navn”, </w:t>
+              <w:t xml:space="preserve"> bruger vælger feltet ”navn”, </w:t>
             </w:r>
             <w:r>
               <w:rPr>

</xml_diff>